<commit_message>
update outline; remove final test
</commit_message>
<xml_diff>
--- a/outline.docx
+++ b/outline.docx
@@ -21,9 +21,6 @@
         </w:rPr>
       </w:pPr>
       <w:bookmarkStart w:id="0" w:name="_GoBack"/>
-      <w:bookmarkStart w:id="1" w:name="_Hlk45874318"/>
-      <w:bookmarkStart w:id="2" w:name="_Hlk45871327"/>
-      <w:bookmarkStart w:id="3" w:name="_Hlk45871083"/>
       <w:bookmarkEnd w:id="0"/>
       <w:r>
         <w:rPr>
@@ -93,7 +90,7 @@
         <mc:AlternateContent>
           <mc:Choice Requires="wps">
             <w:drawing>
-              <wp:anchor behindDoc="0" distT="0" distB="30480" distL="0" distR="31750" simplePos="0" locked="0" layoutInCell="0" allowOverlap="1" relativeHeight="16" wp14:anchorId="63D9A092">
+              <wp:anchor behindDoc="0" distT="3175" distB="3175" distL="635" distR="0" simplePos="0" locked="0" layoutInCell="0" allowOverlap="1" relativeHeight="16" wp14:anchorId="63D9A092">
                 <wp:simplePos x="0" y="0"/>
                 <wp:positionH relativeFrom="page">
                   <wp:posOffset>644525</wp:posOffset>
@@ -119,9 +116,7 @@
                         </a:prstGeom>
                         <a:ln>
                           <a:solidFill>
-                            <a:srgbClr val="ffffff">
-                              <a:lumMod val="75000"/>
-                            </a:srgbClr>
+                            <a:srgbClr val="bfbfbf"/>
                           </a:solidFill>
                         </a:ln>
                       </wps:spPr>
@@ -181,19 +176,7 @@
         <w:rPr>
           <w:lang w:val="en-CA"/>
         </w:rPr>
-        <w:t>202</w:t>
-      </w:r>
-      <w:r>
-        <w:rPr>
-          <w:lang w:val="en-CA"/>
-        </w:rPr>
-        <w:t>3</w:t>
-      </w:r>
-      <w:r>
-        <w:rPr>
-          <w:lang w:val="en-CA"/>
-        </w:rPr>
-        <w:t xml:space="preserve"> Winter Term</w:t>
+        <w:t>2023 Winter Term</w:t>
       </w:r>
     </w:p>
     <w:p>
@@ -357,37 +340,7 @@
           <w:color w:val="auto"/>
           <w:lang w:val="en-CA"/>
         </w:rPr>
-        <w:t>MW</w:t>
-      </w:r>
-      <w:r>
-        <w:rPr>
-          <w:rFonts w:cs="Calibri" w:cstheme="minorAscii"/>
-          <w:b w:val="false"/>
-          <w:bCs w:val="false"/>
-          <w:color w:val="auto"/>
-          <w:lang w:val="en-CA"/>
-        </w:rPr>
-        <w:t>Th</w:t>
-      </w:r>
-      <w:r>
-        <w:rPr>
-          <w:rFonts w:cs="Calibri" w:cstheme="minorAscii"/>
-          <w:b w:val="false"/>
-          <w:bCs w:val="false"/>
-          <w:color w:val="auto"/>
-          <w:lang w:val="en-CA"/>
-        </w:rPr>
-        <w:t xml:space="preserve"> 1:30-2:20, HH </w:t>
-      </w:r>
-      <w:r>
-        <w:rPr>
-          <w:rFonts w:cs="Calibri" w:cstheme="minorAscii"/>
-          <w:b w:val="false"/>
-          <w:bCs w:val="false"/>
-          <w:color w:val="auto"/>
-          <w:lang w:val="en-CA"/>
-        </w:rPr>
-        <w:t>102</w:t>
+        <w:t>MWTh 1:30-2:20, HH 102</w:t>
       </w:r>
     </w:p>
     <w:p>
@@ -700,8 +653,8 @@
           <w:lang w:val="en-CA"/>
         </w:rPr>
       </w:pPr>
-      <w:bookmarkStart w:id="4" w:name="_Hlk45874459"/>
-      <w:bookmarkEnd w:id="4"/>
+      <w:bookmarkStart w:id="1" w:name="_Hlk45874459"/>
+      <w:bookmarkEnd w:id="1"/>
       <w:r>
         <w:rPr>
           <w:lang w:val="en-CA"/>
@@ -861,55 +814,7 @@
           <w:szCs w:val="24"/>
           <w:lang w:val="en-CA"/>
         </w:rPr>
-        <w:t xml:space="preserve">Lecture notes and slides (HTML) will be </w:t>
-      </w:r>
-      <w:r>
-        <w:rPr>
-          <w:rFonts w:eastAsia="Calibri" w:cs="Calibri"/>
-          <w:i w:val="false"/>
-          <w:iCs w:val="false"/>
-          <w:color w:val="000000" w:themeColor="text1" w:themeShade="ff" w:themeTint="ff"/>
-          <w:sz w:val="24"/>
-          <w:szCs w:val="24"/>
-          <w:lang w:val="en-CA"/>
-        </w:rPr>
-        <w:t>posted to the course web page, with links from</w:t>
-      </w:r>
-      <w:r>
-        <w:rPr>
-          <w:rFonts w:eastAsia="Calibri" w:cs="Calibri"/>
-          <w:i w:val="false"/>
-          <w:iCs w:val="false"/>
-          <w:color w:val="000000" w:themeColor="text1" w:themeShade="ff" w:themeTint="ff"/>
-          <w:sz w:val="24"/>
-          <w:szCs w:val="24"/>
-          <w:lang w:val="en-CA"/>
-        </w:rPr>
-        <w:t xml:space="preserve"> Teams </w:t>
-      </w:r>
-      <w:r>
-        <w:rPr>
-          <w:rFonts w:eastAsia="Calibri" w:cs="Calibri"/>
-          <w:i w:val="false"/>
-          <w:iCs w:val="false"/>
-          <w:color w:val="000000" w:themeColor="text1" w:themeShade="ff" w:themeTint="ff"/>
-          <w:sz w:val="24"/>
-          <w:szCs w:val="24"/>
-          <w:lang w:val="en-CA"/>
-        </w:rPr>
-        <w:t xml:space="preserve">and </w:t>
-      </w:r>
-      <w:r>
-        <w:rPr>
-          <w:rFonts w:eastAsia="Calibri" w:cs="Calibri"/>
-          <w:i w:val="false"/>
-          <w:iCs w:val="false"/>
-          <w:color w:val="000000" w:themeColor="text1" w:themeShade="ff" w:themeTint="ff"/>
-          <w:sz w:val="24"/>
-          <w:szCs w:val="24"/>
-          <w:lang w:val="en-CA"/>
-        </w:rPr>
-        <w:t>Avenue to Learn</w:t>
+        <w:t>Lecture notes and slides (HTML) will be posted to the course web page, with links from Teams and Avenue to Learn</w:t>
       </w:r>
     </w:p>
     <w:p>
@@ -1069,9 +974,9 @@
           <w:lang w:val="en-CA"/>
         </w:rPr>
       </w:pPr>
-      <w:bookmarkStart w:id="5" w:name="_Hlk45874459"/>
-      <w:bookmarkStart w:id="6" w:name="_Hlk45874561"/>
-      <w:bookmarkEnd w:id="5"/>
+      <w:bookmarkStart w:id="2" w:name="_Hlk45874561"/>
+      <w:bookmarkStart w:id="3" w:name="_Hlk458744591"/>
+      <w:bookmarkEnd w:id="3"/>
       <w:r>
         <w:rPr>
           <w:lang w:val="en-CA"/>
@@ -1331,8 +1236,8 @@
         </w:rPr>
         <w:t>, for support.</w:t>
       </w:r>
-      <w:bookmarkStart w:id="7" w:name="_Hlk45874713"/>
-      <w:bookmarkEnd w:id="6"/>
+      <w:bookmarkStart w:id="4" w:name="_Hlk45874713"/>
+      <w:bookmarkEnd w:id="2"/>
     </w:p>
     <w:p>
       <w:pPr>
@@ -1418,27 +1323,17 @@
           <w:szCs w:val="24"/>
           <w:lang w:val="en-CA"/>
         </w:rPr>
-        <w:t xml:space="preserve">Mon </w:t>
-      </w:r>
-      <w:r>
-        <w:rPr>
-          <w:rFonts w:eastAsia="Calibri" w:cs="Calibri"/>
+        <w:t xml:space="preserve">Mon 9 January: </w:t>
+      </w:r>
+      <w:r>
+        <w:rPr>
+          <w:rFonts w:eastAsia="Calibri" w:cs="Calibri" w:cstheme="minorAscii" w:eastAsiaTheme="minorAscii"/>
           <w:color w:val="000000" w:themeColor="text1" w:themeShade="ff" w:themeTint="ff"/>
           <w:sz w:val="24"/>
           <w:szCs w:val="24"/>
           <w:lang w:val="en-CA"/>
         </w:rPr>
-        <w:t>9</w:t>
-      </w:r>
-      <w:r>
-        <w:rPr>
-          <w:rFonts w:eastAsia="Calibri" w:cs="Calibri"/>
-          <w:color w:val="000000" w:themeColor="text1" w:themeShade="ff" w:themeTint="ff"/>
-          <w:sz w:val="24"/>
-          <w:szCs w:val="24"/>
-          <w:lang w:val="en-CA"/>
-        </w:rPr>
-        <w:t xml:space="preserve"> January: classes start</w:t>
+        <w:t>first day of class</w:t>
       </w:r>
     </w:p>
     <w:p>
@@ -1487,47 +1382,7 @@
           <w:szCs w:val="24"/>
           <w:lang w:val="en-CA"/>
         </w:rPr>
-        <w:t>Mon 2</w:t>
-      </w:r>
-      <w:r>
-        <w:rPr>
-          <w:rFonts w:eastAsia="Calibri" w:cs="Calibri"/>
-          <w:color w:val="000000" w:themeColor="text1" w:themeShade="ff" w:themeTint="ff"/>
-          <w:sz w:val="24"/>
-          <w:szCs w:val="24"/>
-          <w:lang w:val="en-CA"/>
-        </w:rPr>
-        <w:t>0</w:t>
-      </w:r>
-      <w:r>
-        <w:rPr>
-          <w:rFonts w:eastAsia="Calibri" w:cs="Calibri"/>
-          <w:color w:val="000000" w:themeColor="text1" w:themeShade="ff" w:themeTint="ff"/>
-          <w:sz w:val="24"/>
-          <w:szCs w:val="24"/>
-          <w:lang w:val="en-CA"/>
-        </w:rPr>
-        <w:t xml:space="preserve"> February – Sun 2</w:t>
-      </w:r>
-      <w:r>
-        <w:rPr>
-          <w:rFonts w:eastAsia="Calibri" w:cs="Calibri"/>
-          <w:color w:val="000000" w:themeColor="text1" w:themeShade="ff" w:themeTint="ff"/>
-          <w:sz w:val="24"/>
-          <w:szCs w:val="24"/>
-          <w:lang w:val="en-CA"/>
-        </w:rPr>
-        <w:t>6</w:t>
-      </w:r>
-      <w:r>
-        <w:rPr>
-          <w:rFonts w:eastAsia="Calibri" w:cs="Calibri"/>
-          <w:color w:val="000000" w:themeColor="text1" w:themeShade="ff" w:themeTint="ff"/>
-          <w:sz w:val="24"/>
-          <w:szCs w:val="24"/>
-          <w:lang w:val="en-CA"/>
-        </w:rPr>
-        <w:t xml:space="preserve"> February: midterm recess</w:t>
+        <w:t>Mon 20 February – Sun 26 February: midterm recess</w:t>
       </w:r>
     </w:p>
     <w:p>
@@ -1581,7 +1436,7 @@
           <w:szCs w:val="24"/>
           <w:lang w:val="en-CA"/>
         </w:rPr>
-        <w:t>Weds 12</w:t>
+        <w:t xml:space="preserve">Weds 12 April: </w:t>
       </w:r>
       <w:r>
         <w:rPr>
@@ -1591,7 +1446,7 @@
           <w:szCs w:val="24"/>
           <w:lang w:val="en-CA"/>
         </w:rPr>
-        <w:t xml:space="preserve"> April: class ends</w:t>
+        <w:t>last day of class</w:t>
       </w:r>
     </w:p>
     <w:p>
@@ -1620,8 +1475,27 @@
           <w:szCs w:val="24"/>
           <w:lang w:val="en-CA"/>
         </w:rPr>
-        <w:t>Fri</w:t>
-      </w:r>
+        <w:t>Fri 21 April: final drafts of term papers due (no final exam)</w:t>
+      </w:r>
+    </w:p>
+    <w:p>
+      <w:pPr>
+        <w:pStyle w:val="ListParagraph"/>
+        <w:numPr>
+          <w:ilvl w:val="0"/>
+          <w:numId w:val="1"/>
+        </w:numPr>
+        <w:bidi w:val="0"/>
+        <w:spacing w:lineRule="auto" w:line="360" w:beforeAutospacing="0" w:before="0" w:afterAutospacing="0" w:after="0"/>
+        <w:ind w:left="720" w:right="0" w:hanging="360"/>
+        <w:contextualSpacing/>
+        <w:jc w:val="left"/>
+        <w:rPr>
+          <w:color w:val="000000" w:themeColor="text1" w:themeShade="ff" w:themeTint="ff"/>
+          <w:sz w:val="24"/>
+          <w:szCs w:val="24"/>
+        </w:rPr>
+      </w:pPr>
       <w:r>
         <w:rPr>
           <w:rFonts w:eastAsia="Calibri" w:cs="Calibri"/>
@@ -1630,7 +1504,7 @@
           <w:szCs w:val="24"/>
           <w:lang w:val="en-CA"/>
         </w:rPr>
-        <w:t xml:space="preserve"> 21 April: final drafts of term papers due (no final exam)</w:t>
+        <w:t>Quizzes throughout (weekly or biweekly)</w:t>
       </w:r>
     </w:p>
     <w:p>
@@ -1703,7 +1577,8 @@
           <w:p>
             <w:pPr>
               <w:pStyle w:val="Normal"/>
-              <w:widowControl/>
+              <w:widowControl w:val="false"/>
+              <w:suppressAutoHyphens w:val="true"/>
               <w:spacing w:before="0" w:after="0"/>
               <w:jc w:val="left"/>
               <w:rPr>
@@ -1740,7 +1615,8 @@
           <w:p>
             <w:pPr>
               <w:pStyle w:val="Normal"/>
-              <w:widowControl/>
+              <w:widowControl w:val="false"/>
+              <w:suppressAutoHyphens w:val="true"/>
               <w:spacing w:before="0" w:after="0"/>
               <w:jc w:val="left"/>
               <w:rPr>
@@ -1779,7 +1655,8 @@
           <w:p>
             <w:pPr>
               <w:pStyle w:val="Normal"/>
-              <w:widowControl/>
+              <w:widowControl w:val="false"/>
+              <w:suppressAutoHyphens w:val="true"/>
               <w:bidi w:val="0"/>
               <w:spacing w:lineRule="auto" w:line="360" w:beforeAutospacing="0" w:before="0" w:afterAutospacing="0" w:after="0"/>
               <w:ind w:left="0" w:right="0" w:hanging="0"/>
@@ -1816,7 +1693,8 @@
           <w:p>
             <w:pPr>
               <w:pStyle w:val="Normal"/>
-              <w:widowControl/>
+              <w:widowControl w:val="false"/>
+              <w:suppressAutoHyphens w:val="true"/>
               <w:spacing w:before="0" w:after="0"/>
               <w:jc w:val="left"/>
               <w:rPr>
@@ -1851,7 +1729,8 @@
           <w:p>
             <w:pPr>
               <w:pStyle w:val="Normal"/>
-              <w:widowControl/>
+              <w:widowControl w:val="false"/>
+              <w:suppressAutoHyphens w:val="true"/>
               <w:bidi w:val="0"/>
               <w:spacing w:lineRule="auto" w:line="360" w:beforeAutospacing="0" w:before="0" w:afterAutospacing="0" w:after="0"/>
               <w:ind w:left="0" w:right="0" w:hanging="0"/>
@@ -1885,7 +1764,8 @@
           <w:p>
             <w:pPr>
               <w:pStyle w:val="Normal"/>
-              <w:widowControl/>
+              <w:widowControl w:val="false"/>
+              <w:suppressAutoHyphens w:val="true"/>
               <w:spacing w:before="0" w:after="0"/>
               <w:jc w:val="left"/>
               <w:rPr>
@@ -1920,7 +1800,8 @@
           <w:p>
             <w:pPr>
               <w:pStyle w:val="Normal"/>
-              <w:widowControl/>
+              <w:widowControl w:val="false"/>
+              <w:suppressAutoHyphens w:val="true"/>
               <w:bidi w:val="0"/>
               <w:spacing w:lineRule="auto" w:line="360" w:beforeAutospacing="0" w:before="0" w:afterAutospacing="0" w:after="0"/>
               <w:ind w:left="0" w:right="0" w:hanging="0"/>
@@ -1957,7 +1838,8 @@
           <w:p>
             <w:pPr>
               <w:pStyle w:val="Normal"/>
-              <w:widowControl/>
+              <w:widowControl w:val="false"/>
+              <w:suppressAutoHyphens w:val="true"/>
               <w:spacing w:before="0" w:after="0"/>
               <w:jc w:val="left"/>
               <w:rPr>
@@ -1992,7 +1874,8 @@
           <w:p>
             <w:pPr>
               <w:pStyle w:val="Normal"/>
-              <w:widowControl/>
+              <w:widowControl w:val="false"/>
+              <w:suppressAutoHyphens w:val="true"/>
               <w:bidi w:val="0"/>
               <w:spacing w:lineRule="auto" w:line="360" w:beforeAutospacing="0" w:before="0" w:afterAutospacing="0" w:after="0"/>
               <w:ind w:left="0" w:right="0" w:hanging="0"/>
@@ -2029,7 +1912,8 @@
           <w:p>
             <w:pPr>
               <w:pStyle w:val="Normal"/>
-              <w:widowControl/>
+              <w:widowControl w:val="false"/>
+              <w:suppressAutoHyphens w:val="true"/>
               <w:bidi w:val="0"/>
               <w:spacing w:lineRule="auto" w:line="360" w:beforeAutospacing="0" w:before="0" w:afterAutospacing="0" w:after="0"/>
               <w:ind w:left="0" w:right="0" w:hanging="0"/>
@@ -2069,7 +1953,8 @@
           <w:p>
             <w:pPr>
               <w:pStyle w:val="Normal"/>
-              <w:widowControl/>
+              <w:widowControl w:val="false"/>
+              <w:suppressAutoHyphens w:val="true"/>
               <w:bidi w:val="0"/>
               <w:spacing w:lineRule="auto" w:line="360" w:beforeAutospacing="0" w:before="0" w:afterAutospacing="0" w:after="0"/>
               <w:ind w:left="0" w:right="0" w:hanging="0"/>
@@ -2106,7 +1991,8 @@
           <w:p>
             <w:pPr>
               <w:pStyle w:val="Normal"/>
-              <w:widowControl/>
+              <w:widowControl w:val="false"/>
+              <w:suppressAutoHyphens w:val="true"/>
               <w:spacing w:before="0" w:after="0"/>
               <w:jc w:val="left"/>
               <w:rPr>
@@ -2141,7 +2027,8 @@
           <w:p>
             <w:pPr>
               <w:pStyle w:val="Normal"/>
-              <w:widowControl/>
+              <w:widowControl w:val="false"/>
+              <w:suppressAutoHyphens w:val="true"/>
               <w:bidi w:val="0"/>
               <w:spacing w:lineRule="auto" w:line="360" w:beforeAutospacing="0" w:before="0" w:afterAutospacing="0" w:after="0"/>
               <w:ind w:left="0" w:right="0" w:hanging="0"/>
@@ -2178,7 +2065,8 @@
           <w:p>
             <w:pPr>
               <w:pStyle w:val="Normal"/>
-              <w:widowControl/>
+              <w:widowControl w:val="false"/>
+              <w:suppressAutoHyphens w:val="true"/>
               <w:spacing w:before="0" w:after="0"/>
               <w:jc w:val="left"/>
               <w:rPr>
@@ -2213,7 +2101,8 @@
           <w:p>
             <w:pPr>
               <w:pStyle w:val="Normal"/>
-              <w:widowControl/>
+              <w:widowControl w:val="false"/>
+              <w:suppressAutoHyphens w:val="true"/>
               <w:bidi w:val="0"/>
               <w:spacing w:lineRule="auto" w:line="360" w:beforeAutospacing="0" w:before="0" w:afterAutospacing="0" w:after="0"/>
               <w:ind w:left="0" w:right="0" w:hanging="0"/>
@@ -2249,7 +2138,8 @@
           <w:p>
             <w:pPr>
               <w:pStyle w:val="Normal"/>
-              <w:widowControl/>
+              <w:widowControl w:val="false"/>
+              <w:suppressAutoHyphens w:val="true"/>
               <w:spacing w:before="0" w:after="0"/>
               <w:jc w:val="left"/>
               <w:rPr>
@@ -2283,7 +2173,8 @@
           <w:p>
             <w:pPr>
               <w:pStyle w:val="Normal"/>
-              <w:widowControl/>
+              <w:widowControl w:val="false"/>
+              <w:suppressAutoHyphens w:val="true"/>
               <w:spacing w:lineRule="auto" w:line="360" w:before="0" w:after="0"/>
               <w:jc w:val="left"/>
               <w:rPr>
@@ -2320,7 +2211,8 @@
           <w:p>
             <w:pPr>
               <w:pStyle w:val="Normal"/>
-              <w:widowControl/>
+              <w:widowControl w:val="false"/>
+              <w:suppressAutoHyphens w:val="true"/>
               <w:spacing w:before="0" w:after="0"/>
               <w:jc w:val="left"/>
               <w:rPr>
@@ -2360,7 +2252,8 @@
           <w:p>
             <w:pPr>
               <w:pStyle w:val="Normal"/>
-              <w:widowControl/>
+              <w:widowControl w:val="false"/>
+              <w:suppressAutoHyphens w:val="true"/>
               <w:spacing w:lineRule="auto" w:line="360" w:before="0" w:after="0"/>
               <w:jc w:val="left"/>
               <w:rPr>
@@ -2397,7 +2290,8 @@
           <w:p>
             <w:pPr>
               <w:pStyle w:val="Normal"/>
-              <w:widowControl/>
+              <w:widowControl w:val="false"/>
+              <w:suppressAutoHyphens w:val="true"/>
               <w:spacing w:before="0" w:after="0"/>
               <w:jc w:val="left"/>
               <w:rPr>
@@ -2437,7 +2331,8 @@
           <w:p>
             <w:pPr>
               <w:pStyle w:val="Normal"/>
-              <w:widowControl/>
+              <w:widowControl w:val="false"/>
+              <w:suppressAutoHyphens w:val="true"/>
               <w:spacing w:lineRule="auto" w:line="360" w:before="0" w:after="0"/>
               <w:jc w:val="left"/>
               <w:rPr>
@@ -2474,7 +2369,8 @@
           <w:p>
             <w:pPr>
               <w:pStyle w:val="Normal"/>
-              <w:widowControl/>
+              <w:widowControl w:val="false"/>
+              <w:suppressAutoHyphens w:val="true"/>
               <w:spacing w:before="0" w:after="0"/>
               <w:jc w:val="left"/>
               <w:rPr>
@@ -2514,7 +2410,8 @@
           <w:p>
             <w:pPr>
               <w:pStyle w:val="Normal"/>
-              <w:widowControl/>
+              <w:widowControl w:val="false"/>
+              <w:suppressAutoHyphens w:val="true"/>
               <w:spacing w:lineRule="auto" w:line="360" w:before="0" w:after="0"/>
               <w:jc w:val="left"/>
               <w:rPr>
@@ -2551,7 +2448,8 @@
           <w:p>
             <w:pPr>
               <w:pStyle w:val="Normal"/>
-              <w:widowControl/>
+              <w:widowControl w:val="false"/>
+              <w:suppressAutoHyphens w:val="true"/>
               <w:spacing w:before="0" w:after="0"/>
               <w:jc w:val="left"/>
               <w:rPr>
@@ -2591,7 +2489,8 @@
           <w:p>
             <w:pPr>
               <w:pStyle w:val="Normal"/>
-              <w:widowControl/>
+              <w:widowControl w:val="false"/>
+              <w:suppressAutoHyphens w:val="true"/>
               <w:spacing w:lineRule="auto" w:line="360" w:before="0" w:after="0"/>
               <w:jc w:val="left"/>
               <w:rPr>
@@ -2628,7 +2527,8 @@
           <w:p>
             <w:pPr>
               <w:pStyle w:val="Normal"/>
-              <w:widowControl/>
+              <w:widowControl w:val="false"/>
+              <w:suppressAutoHyphens w:val="true"/>
               <w:spacing w:before="0" w:after="0"/>
               <w:jc w:val="left"/>
               <w:rPr>
@@ -2668,7 +2568,8 @@
           <w:p>
             <w:pPr>
               <w:pStyle w:val="Normal"/>
-              <w:widowControl/>
+              <w:widowControl w:val="false"/>
+              <w:suppressAutoHyphens w:val="true"/>
               <w:bidi w:val="0"/>
               <w:spacing w:lineRule="auto" w:line="360" w:beforeAutospacing="0" w:before="0" w:afterAutospacing="0" w:after="0"/>
               <w:ind w:left="0" w:right="0" w:hanging="0"/>
@@ -2706,7 +2607,8 @@
           <w:p>
             <w:pPr>
               <w:pStyle w:val="Normal"/>
-              <w:widowControl/>
+              <w:widowControl w:val="false"/>
+              <w:suppressAutoHyphens w:val="true"/>
               <w:bidi w:val="0"/>
               <w:spacing w:lineRule="auto" w:line="360" w:beforeAutospacing="0" w:before="0" w:afterAutospacing="0" w:after="0"/>
               <w:ind w:left="0" w:right="0" w:hanging="0"/>
@@ -2733,10 +2635,9 @@
                 <w:i/>
                 <w:iCs/>
                 <w:color w:val="000000" w:themeColor="text1" w:themeShade="ff" w:themeTint="ff"/>
-                <w:kern w:val="0"/>
                 <w:sz w:val="24"/>
-                <w:szCs w:val="22"/>
-                <w:lang w:val="en-US" w:eastAsia="en-US" w:bidi="ar-SA"/>
+                <w:szCs w:val="24"/>
+                <w:lang w:val="en-CA"/>
               </w:rPr>
             </w:r>
           </w:p>
@@ -2754,7 +2655,8 @@
           <w:p>
             <w:pPr>
               <w:pStyle w:val="Normal"/>
-              <w:widowControl/>
+              <w:widowControl w:val="false"/>
+              <w:suppressAutoHyphens w:val="true"/>
               <w:spacing w:before="0" w:after="0"/>
               <w:jc w:val="left"/>
               <w:rPr>
@@ -2769,10 +2671,9 @@
               <w:rPr>
                 <w:rFonts w:eastAsia="Calibri" w:cs="Calibri"/>
                 <w:color w:val="000000" w:themeColor="text1" w:themeShade="ff" w:themeTint="ff"/>
-                <w:kern w:val="0"/>
                 <w:sz w:val="24"/>
-                <w:szCs w:val="22"/>
-                <w:lang w:val="en-US" w:eastAsia="en-US" w:bidi="ar-SA"/>
+                <w:szCs w:val="24"/>
+                <w:lang w:val="en-CA"/>
               </w:rPr>
             </w:r>
           </w:p>
@@ -2792,9 +2693,9 @@
         </w:rPr>
         <w:t>Evaluation</w:t>
       </w:r>
-      <w:bookmarkStart w:id="8" w:name="_Hlk45735870"/>
-      <w:bookmarkStart w:id="9" w:name="_Hlk45875128"/>
-      <w:bookmarkEnd w:id="7"/>
+      <w:bookmarkStart w:id="5" w:name="_Hlk45735870"/>
+      <w:bookmarkStart w:id="6" w:name="_Hlk45875128"/>
+      <w:bookmarkEnd w:id="4"/>
     </w:p>
     <w:tbl>
       <w:tblPr>
@@ -2831,7 +2732,8 @@
           <w:p>
             <w:pPr>
               <w:pStyle w:val="Heading4"/>
-              <w:widowControl/>
+              <w:widowControl w:val="false"/>
+              <w:suppressAutoHyphens w:val="true"/>
               <w:spacing w:before="40" w:after="0"/>
               <w:jc w:val="left"/>
               <w:rPr>
@@ -2862,7 +2764,8 @@
           <w:p>
             <w:pPr>
               <w:pStyle w:val="Heading4"/>
-              <w:widowControl/>
+              <w:widowControl w:val="false"/>
+              <w:suppressAutoHyphens w:val="true"/>
               <w:spacing w:before="40" w:after="0"/>
               <w:jc w:val="left"/>
               <w:rPr>
@@ -2895,7 +2798,8 @@
           <w:p>
             <w:pPr>
               <w:pStyle w:val="Normal"/>
-              <w:widowControl/>
+              <w:widowControl w:val="false"/>
+              <w:suppressAutoHyphens w:val="true"/>
               <w:bidi w:val="0"/>
               <w:spacing w:lineRule="auto" w:line="360" w:beforeAutospacing="0" w:before="0" w:afterAutospacing="0" w:after="0"/>
               <w:ind w:left="0" w:right="0" w:hanging="0"/>
@@ -2914,23 +2818,7 @@
                 <w:szCs w:val="22"/>
                 <w:lang w:val="en-CA" w:eastAsia="en-US" w:bidi="ar-SA"/>
               </w:rPr>
-              <w:t xml:space="preserve">Class participation, </w:t>
-            </w:r>
-            <w:r>
-              <w:rPr>
-                <w:kern w:val="0"/>
-                <w:szCs w:val="22"/>
-                <w:lang w:val="en-CA" w:eastAsia="en-US" w:bidi="ar-SA"/>
-              </w:rPr>
-              <w:t>quizzes,</w:t>
-            </w:r>
-            <w:r>
-              <w:rPr>
-                <w:kern w:val="0"/>
-                <w:szCs w:val="22"/>
-                <w:lang w:val="en-CA" w:eastAsia="en-US" w:bidi="ar-SA"/>
-              </w:rPr>
-              <w:t xml:space="preserve"> discussion questions</w:t>
+              <w:t>Class participation, quizzes, discussion questions</w:t>
             </w:r>
           </w:p>
         </w:tc>
@@ -2947,7 +2835,8 @@
           <w:p>
             <w:pPr>
               <w:pStyle w:val="Normal"/>
-              <w:widowControl/>
+              <w:widowControl w:val="false"/>
+              <w:suppressAutoHyphens w:val="true"/>
               <w:spacing w:before="0" w:after="0"/>
               <w:jc w:val="left"/>
               <w:rPr>
@@ -2957,6 +2846,171 @@
             <w:r>
               <w:rPr>
                 <w:rFonts w:eastAsia="Calibri"/>
+                <w:kern w:val="0"/>
+                <w:szCs w:val="22"/>
+                <w:lang w:val="en-CA" w:eastAsia="en-US" w:bidi="ar-SA"/>
+              </w:rPr>
+              <w:t>20</w:t>
+            </w:r>
+            <w:r>
+              <w:rPr>
+                <w:rFonts w:eastAsia="Calibri"/>
+                <w:kern w:val="0"/>
+                <w:szCs w:val="22"/>
+                <w:lang w:val="en-CA" w:eastAsia="en-US" w:bidi="ar-SA"/>
+              </w:rPr>
+              <w:t>%</w:t>
+            </w:r>
+          </w:p>
+        </w:tc>
+      </w:tr>
+      <w:tr>
+        <w:trPr/>
+        <w:tc>
+          <w:tcPr>
+            <w:tcW w:w="3929" w:type="dxa"/>
+            <w:tcBorders>
+              <w:top w:val="single" w:sz="4" w:space="0" w:color="BFBFBF"/>
+              <w:left w:val="nil"/>
+              <w:bottom w:val="single" w:sz="4" w:space="0" w:color="BFBFBF"/>
+              <w:right w:val="nil"/>
+            </w:tcBorders>
+          </w:tcPr>
+          <w:p>
+            <w:pPr>
+              <w:pStyle w:val="Normal"/>
+              <w:widowControl w:val="false"/>
+              <w:suppressAutoHyphens w:val="true"/>
+              <w:spacing w:lineRule="auto" w:line="360" w:before="0" w:after="0"/>
+              <w:jc w:val="left"/>
+              <w:rPr>
+                <w:rFonts w:ascii="Calibri" w:hAnsi="Calibri" w:eastAsia="Calibri" w:cs="Calibri"/>
+                <w:color w:val="000000" w:themeColor="text1" w:themeShade="ff" w:themeTint="ff"/>
+                <w:sz w:val="24"/>
+                <w:szCs w:val="24"/>
+                <w:lang w:val="en-CA"/>
+              </w:rPr>
+            </w:pPr>
+            <w:r>
+              <w:rPr>
+                <w:rFonts w:eastAsia="Calibri" w:cs="Calibri"/>
+                <w:color w:val="000000" w:themeColor="text1" w:themeShade="ff" w:themeTint="ff"/>
+                <w:kern w:val="0"/>
+                <w:sz w:val="24"/>
+                <w:szCs w:val="24"/>
+                <w:lang w:val="en-CA" w:eastAsia="en-US" w:bidi="ar-SA"/>
+              </w:rPr>
+              <w:t>Midterm test</w:t>
+            </w:r>
+          </w:p>
+        </w:tc>
+        <w:tc>
+          <w:tcPr>
+            <w:tcW w:w="2820" w:type="dxa"/>
+            <w:tcBorders>
+              <w:top w:val="single" w:sz="4" w:space="0" w:color="BFBFBF"/>
+              <w:left w:val="nil"/>
+              <w:bottom w:val="single" w:sz="4" w:space="0" w:color="BFBFBF"/>
+              <w:right w:val="nil"/>
+            </w:tcBorders>
+          </w:tcPr>
+          <w:p>
+            <w:pPr>
+              <w:pStyle w:val="Normal"/>
+              <w:widowControl w:val="false"/>
+              <w:suppressAutoHyphens w:val="true"/>
+              <w:spacing w:before="0" w:after="0"/>
+              <w:jc w:val="left"/>
+              <w:rPr>
+                <w:rFonts w:ascii="Calibri" w:hAnsi="Calibri" w:eastAsia="Calibri" w:cs="Calibri"/>
+                <w:color w:val="000000" w:themeColor="text1" w:themeShade="ff" w:themeTint="ff"/>
+                <w:sz w:val="24"/>
+                <w:szCs w:val="24"/>
+                <w:lang w:val="en-CA"/>
+              </w:rPr>
+            </w:pPr>
+            <w:r>
+              <w:rPr>
+                <w:rFonts w:eastAsia="Calibri" w:cs="Calibri"/>
+                <w:color w:val="000000" w:themeColor="text1" w:themeShade="ff" w:themeTint="ff"/>
+                <w:kern w:val="0"/>
+                <w:sz w:val="24"/>
+                <w:szCs w:val="24"/>
+                <w:lang w:val="en-CA" w:eastAsia="en-US" w:bidi="ar-SA"/>
+              </w:rPr>
+              <w:t>25%</w:t>
+            </w:r>
+          </w:p>
+        </w:tc>
+      </w:tr>
+      <w:tr>
+        <w:trPr/>
+        <w:tc>
+          <w:tcPr>
+            <w:tcW w:w="3929" w:type="dxa"/>
+            <w:tcBorders>
+              <w:top w:val="single" w:sz="4" w:space="0" w:color="BFBFBF"/>
+              <w:left w:val="nil"/>
+              <w:bottom w:val="single" w:sz="4" w:space="0" w:color="BFBFBF"/>
+              <w:right w:val="nil"/>
+            </w:tcBorders>
+          </w:tcPr>
+          <w:p>
+            <w:pPr>
+              <w:pStyle w:val="Normal"/>
+              <w:widowControl w:val="false"/>
+              <w:suppressAutoHyphens w:val="true"/>
+              <w:bidi w:val="0"/>
+              <w:spacing w:lineRule="auto" w:line="360" w:beforeAutospacing="0" w:before="0" w:afterAutospacing="0" w:after="0"/>
+              <w:ind w:left="0" w:right="0" w:hanging="0"/>
+              <w:jc w:val="left"/>
+              <w:rPr>
+                <w:rFonts w:ascii="Calibri" w:hAnsi="Calibri" w:eastAsia="Calibri" w:cs="Calibri"/>
+                <w:color w:val="000000" w:themeColor="text1" w:themeShade="ff" w:themeTint="ff"/>
+                <w:sz w:val="24"/>
+                <w:szCs w:val="24"/>
+                <w:lang w:val="en-CA"/>
+              </w:rPr>
+            </w:pPr>
+            <w:r>
+              <w:rPr>
+                <w:kern w:val="0"/>
+                <w:szCs w:val="22"/>
+                <w:lang w:val="en-CA" w:eastAsia="en-US" w:bidi="ar-SA"/>
+              </w:rPr>
+              <w:t>Mini-essays</w:t>
+            </w:r>
+          </w:p>
+        </w:tc>
+        <w:tc>
+          <w:tcPr>
+            <w:tcW w:w="2820" w:type="dxa"/>
+            <w:tcBorders>
+              <w:top w:val="single" w:sz="4" w:space="0" w:color="BFBFBF"/>
+              <w:left w:val="nil"/>
+              <w:bottom w:val="single" w:sz="4" w:space="0" w:color="BFBFBF"/>
+              <w:right w:val="nil"/>
+            </w:tcBorders>
+          </w:tcPr>
+          <w:p>
+            <w:pPr>
+              <w:pStyle w:val="Normal"/>
+              <w:widowControl w:val="false"/>
+              <w:suppressAutoHyphens w:val="true"/>
+              <w:bidi w:val="0"/>
+              <w:spacing w:lineRule="auto" w:line="360" w:beforeAutospacing="0" w:before="0" w:afterAutospacing="0" w:after="0"/>
+              <w:ind w:left="0" w:right="0" w:hanging="0"/>
+              <w:jc w:val="left"/>
+              <w:rPr>
+                <w:rFonts w:ascii="Calibri" w:hAnsi="Calibri" w:eastAsia="Calibri" w:cs="Calibri"/>
+                <w:color w:val="000000" w:themeColor="text1" w:themeShade="ff" w:themeTint="ff"/>
+                <w:sz w:val="24"/>
+                <w:szCs w:val="24"/>
+                <w:lang w:val="en-CA"/>
+              </w:rPr>
+            </w:pPr>
+            <w:r>
+              <w:rPr>
                 <w:kern w:val="0"/>
                 <w:szCs w:val="22"/>
                 <w:lang w:val="en-CA" w:eastAsia="en-US" w:bidi="ar-SA"/>
@@ -2981,27 +3035,24 @@
           <w:p>
             <w:pPr>
               <w:pStyle w:val="Normal"/>
-              <w:widowControl/>
-              <w:spacing w:lineRule="auto" w:line="360" w:before="0" w:after="0"/>
+              <w:widowControl w:val="false"/>
+              <w:suppressAutoHyphens w:val="true"/>
+              <w:bidi w:val="0"/>
+              <w:spacing w:lineRule="auto" w:line="360" w:beforeAutospacing="0" w:before="0" w:afterAutospacing="0" w:after="0"/>
+              <w:ind w:left="0" w:right="0" w:hanging="0"/>
               <w:jc w:val="left"/>
               <w:rPr>
-                <w:rFonts w:ascii="Calibri" w:hAnsi="Calibri" w:eastAsia="Calibri" w:cs="Calibri"/>
-                <w:color w:val="000000" w:themeColor="text1" w:themeShade="ff" w:themeTint="ff"/>
-                <w:sz w:val="24"/>
-                <w:szCs w:val="24"/>
                 <w:lang w:val="en-CA"/>
               </w:rPr>
             </w:pPr>
             <w:r>
               <w:rPr>
-                <w:rFonts w:eastAsia="Calibri" w:cs="Calibri"/>
-                <w:color w:val="000000" w:themeColor="text1" w:themeShade="ff" w:themeTint="ff"/>
+                <w:rFonts w:eastAsia="Calibri"/>
                 <w:kern w:val="0"/>
-                <w:sz w:val="24"/>
-                <w:szCs w:val="24"/>
+                <w:szCs w:val="22"/>
                 <w:lang w:val="en-CA" w:eastAsia="en-US" w:bidi="ar-SA"/>
               </w:rPr>
-              <w:t>Midterm test</w:t>
+              <w:t>Emerging disease group project</w:t>
             </w:r>
           </w:p>
         </w:tc>
@@ -3018,27 +3069,22 @@
           <w:p>
             <w:pPr>
               <w:pStyle w:val="Normal"/>
-              <w:widowControl/>
+              <w:widowControl w:val="false"/>
+              <w:suppressAutoHyphens w:val="true"/>
               <w:spacing w:before="0" w:after="0"/>
               <w:jc w:val="left"/>
               <w:rPr>
-                <w:rFonts w:ascii="Calibri" w:hAnsi="Calibri" w:eastAsia="Calibri" w:cs="Calibri"/>
-                <w:color w:val="000000" w:themeColor="text1" w:themeShade="ff" w:themeTint="ff"/>
-                <w:sz w:val="24"/>
-                <w:szCs w:val="24"/>
                 <w:lang w:val="en-CA"/>
               </w:rPr>
             </w:pPr>
             <w:r>
               <w:rPr>
-                <w:rFonts w:eastAsia="Calibri" w:cs="Calibri"/>
-                <w:color w:val="000000" w:themeColor="text1" w:themeShade="ff" w:themeTint="ff"/>
+                <w:rFonts w:eastAsia="Calibri"/>
                 <w:kern w:val="0"/>
-                <w:sz w:val="24"/>
-                <w:szCs w:val="24"/>
+                <w:szCs w:val="22"/>
                 <w:lang w:val="en-CA" w:eastAsia="en-US" w:bidi="ar-SA"/>
               </w:rPr>
-              <w:t>25%</w:t>
+              <w:t>10%</w:t>
             </w:r>
           </w:p>
         </w:tc>
@@ -3058,167 +3104,8 @@
           <w:p>
             <w:pPr>
               <w:pStyle w:val="Normal"/>
-              <w:widowControl/>
-              <w:bidi w:val="0"/>
-              <w:spacing w:lineRule="auto" w:line="360" w:beforeAutospacing="0" w:before="0" w:afterAutospacing="0" w:after="0"/>
-              <w:ind w:left="0" w:right="0" w:hanging="0"/>
-              <w:jc w:val="left"/>
-              <w:rPr>
-                <w:rFonts w:ascii="Calibri" w:hAnsi="Calibri" w:eastAsia="Calibri" w:cs="Calibri"/>
-                <w:color w:val="000000" w:themeColor="text1" w:themeShade="ff" w:themeTint="ff"/>
-                <w:sz w:val="24"/>
-                <w:szCs w:val="24"/>
-                <w:lang w:val="en-CA"/>
-              </w:rPr>
-            </w:pPr>
-            <w:r>
-              <w:rPr>
-                <w:kern w:val="0"/>
-                <w:szCs w:val="22"/>
-                <w:lang w:val="en-CA" w:eastAsia="en-US" w:bidi="ar-SA"/>
-              </w:rPr>
-              <w:t>Mini-essays</w:t>
-            </w:r>
-          </w:p>
-        </w:tc>
-        <w:tc>
-          <w:tcPr>
-            <w:tcW w:w="2820" w:type="dxa"/>
-            <w:tcBorders>
-              <w:top w:val="single" w:sz="4" w:space="0" w:color="BFBFBF"/>
-              <w:left w:val="nil"/>
-              <w:bottom w:val="single" w:sz="4" w:space="0" w:color="BFBFBF"/>
-              <w:right w:val="nil"/>
-            </w:tcBorders>
-          </w:tcPr>
-          <w:p>
-            <w:pPr>
-              <w:pStyle w:val="Normal"/>
-              <w:widowControl/>
-              <w:bidi w:val="0"/>
-              <w:spacing w:lineRule="auto" w:line="360" w:beforeAutospacing="0" w:before="0" w:afterAutospacing="0" w:after="0"/>
-              <w:ind w:left="0" w:right="0" w:hanging="0"/>
-              <w:jc w:val="left"/>
-              <w:rPr>
-                <w:rFonts w:ascii="Calibri" w:hAnsi="Calibri" w:eastAsia="Calibri" w:cs="Calibri"/>
-                <w:color w:val="000000" w:themeColor="text1" w:themeShade="ff" w:themeTint="ff"/>
-                <w:sz w:val="24"/>
-                <w:szCs w:val="24"/>
-                <w:lang w:val="en-CA"/>
-              </w:rPr>
-            </w:pPr>
-            <w:r>
-              <w:rPr>
-                <w:kern w:val="0"/>
-                <w:szCs w:val="22"/>
-                <w:lang w:val="en-CA" w:eastAsia="en-US" w:bidi="ar-SA"/>
-              </w:rPr>
-              <w:t>15%</w:t>
-            </w:r>
-          </w:p>
-        </w:tc>
-      </w:tr>
-      <w:tr>
-        <w:trPr/>
-        <w:tc>
-          <w:tcPr>
-            <w:tcW w:w="3929" w:type="dxa"/>
-            <w:tcBorders>
-              <w:top w:val="single" w:sz="4" w:space="0" w:color="BFBFBF"/>
-              <w:left w:val="nil"/>
-              <w:bottom w:val="single" w:sz="4" w:space="0" w:color="BFBFBF"/>
-              <w:right w:val="nil"/>
-            </w:tcBorders>
-          </w:tcPr>
-          <w:p>
-            <w:pPr>
-              <w:pStyle w:val="Normal"/>
-              <w:widowControl/>
-              <w:bidi w:val="0"/>
-              <w:spacing w:lineRule="auto" w:line="360" w:beforeAutospacing="0" w:before="0" w:afterAutospacing="0" w:after="0"/>
-              <w:ind w:left="0" w:right="0" w:hanging="0"/>
-              <w:jc w:val="left"/>
-              <w:rPr>
-                <w:lang w:val="en-CA"/>
-              </w:rPr>
-            </w:pPr>
-            <w:r>
-              <w:rPr>
-                <w:rFonts w:eastAsia="Calibri"/>
-                <w:kern w:val="0"/>
-                <w:szCs w:val="22"/>
-                <w:lang w:val="en-CA" w:eastAsia="en-US" w:bidi="ar-SA"/>
-              </w:rPr>
-              <w:t>Emerging disease group project</w:t>
-            </w:r>
-          </w:p>
-        </w:tc>
-        <w:tc>
-          <w:tcPr>
-            <w:tcW w:w="2820" w:type="dxa"/>
-            <w:tcBorders>
-              <w:top w:val="single" w:sz="4" w:space="0" w:color="BFBFBF"/>
-              <w:left w:val="nil"/>
-              <w:bottom w:val="single" w:sz="4" w:space="0" w:color="BFBFBF"/>
-              <w:right w:val="nil"/>
-            </w:tcBorders>
-          </w:tcPr>
-          <w:p>
-            <w:pPr>
-              <w:pStyle w:val="Normal"/>
-              <w:widowControl/>
-              <w:spacing w:before="0" w:after="0"/>
-              <w:jc w:val="left"/>
-              <w:rPr>
-                <w:lang w:val="en-CA"/>
-              </w:rPr>
-            </w:pPr>
-            <w:r>
-              <w:rPr>
-                <w:rFonts w:eastAsia="Calibri"/>
-                <w:kern w:val="0"/>
-                <w:szCs w:val="22"/>
-                <w:lang w:val="en-CA" w:eastAsia="en-US" w:bidi="ar-SA"/>
-              </w:rPr>
-              <w:t>1</w:t>
-            </w:r>
-            <w:r>
-              <w:rPr>
-                <w:rFonts w:eastAsia="Calibri"/>
-                <w:kern w:val="0"/>
-                <w:szCs w:val="22"/>
-                <w:lang w:val="en-CA" w:eastAsia="en-US" w:bidi="ar-SA"/>
-              </w:rPr>
-              <w:t>0</w:t>
-            </w:r>
-            <w:r>
-              <w:rPr>
-                <w:rFonts w:eastAsia="Calibri"/>
-                <w:kern w:val="0"/>
-                <w:szCs w:val="22"/>
-                <w:lang w:val="en-CA" w:eastAsia="en-US" w:bidi="ar-SA"/>
-              </w:rPr>
-              <w:t>%</w:t>
-            </w:r>
-          </w:p>
-        </w:tc>
-      </w:tr>
-      <w:tr>
-        <w:trPr/>
-        <w:tc>
-          <w:tcPr>
-            <w:tcW w:w="3929" w:type="dxa"/>
-            <w:tcBorders>
-              <w:top w:val="single" w:sz="4" w:space="0" w:color="BFBFBF"/>
-              <w:left w:val="nil"/>
-              <w:bottom w:val="single" w:sz="4" w:space="0" w:color="BFBFBF"/>
-              <w:right w:val="nil"/>
-            </w:tcBorders>
-          </w:tcPr>
-          <w:p>
-            <w:pPr>
-              <w:pStyle w:val="Normal"/>
-              <w:widowControl/>
+              <w:widowControl w:val="false"/>
+              <w:suppressAutoHyphens w:val="true"/>
               <w:bidi w:val="0"/>
               <w:spacing w:lineRule="auto" w:line="360" w:beforeAutospacing="0" w:before="0" w:afterAutospacing="0" w:after="0"/>
               <w:ind w:left="0" w:right="0" w:hanging="0"/>
@@ -3254,7 +3141,8 @@
           <w:p>
             <w:pPr>
               <w:pStyle w:val="Normal"/>
-              <w:widowControl/>
+              <w:widowControl w:val="false"/>
+              <w:suppressAutoHyphens w:val="true"/>
               <w:spacing w:before="0" w:after="0"/>
               <w:jc w:val="left"/>
               <w:rPr>
@@ -3268,7 +3156,16 @@
                 <w:szCs w:val="22"/>
                 <w:lang w:val="en-CA" w:eastAsia="en-US" w:bidi="ar-SA"/>
               </w:rPr>
-              <w:t>30%</w:t>
+              <w:t>25</w:t>
+            </w:r>
+            <w:r>
+              <w:rPr>
+                <w:rFonts w:eastAsia="Calibri"/>
+                <w:kern w:val="0"/>
+                <w:szCs w:val="22"/>
+                <w:lang w:val="en-CA" w:eastAsia="en-US" w:bidi="ar-SA"/>
+              </w:rPr>
+              <w:t>%</w:t>
             </w:r>
           </w:p>
         </w:tc>
@@ -3288,7 +3185,8 @@
           <w:p>
             <w:pPr>
               <w:pStyle w:val="Normal"/>
-              <w:widowControl/>
+              <w:widowControl w:val="false"/>
+              <w:suppressAutoHyphens w:val="true"/>
               <w:bidi w:val="0"/>
               <w:spacing w:lineRule="auto" w:line="360" w:beforeAutospacing="0" w:before="0" w:afterAutospacing="0" w:after="0"/>
               <w:ind w:left="0" w:right="0" w:hanging="0"/>
@@ -3327,7 +3225,8 @@
           <w:p>
             <w:pPr>
               <w:pStyle w:val="Normal"/>
-              <w:widowControl/>
+              <w:widowControl w:val="false"/>
+              <w:suppressAutoHyphens w:val="true"/>
               <w:spacing w:before="0" w:after="0"/>
               <w:jc w:val="left"/>
               <w:rPr>
@@ -3397,7 +3296,7 @@
         </w:rPr>
         <w:t>Requests for Relief for Missed Academic Term Work</w:t>
       </w:r>
-      <w:bookmarkEnd w:id="9"/>
+      <w:bookmarkEnd w:id="6"/>
       <w:r>
         <w:rPr>
           <w:lang w:val="en-CA"/>
@@ -3440,7 +3339,7 @@
           <w:lang w:val="en-CA"/>
         </w:rPr>
       </w:pPr>
-      <w:bookmarkStart w:id="10" w:name="_Hlk45875411"/>
+      <w:bookmarkStart w:id="7" w:name="_Hlk45875411"/>
       <w:r>
         <w:rPr>
           <w:lang w:val="en-CA"/>
@@ -3600,8 +3499,8 @@
         </w:rPr>
         <w:t>of the beginning of term in which they anticipate a need for accommodation or to the Registrar's Office prior to their examinations. Students should also contact their instructors as soon as possible to make alternative arrangements for classes, assignments, and tests.</w:t>
       </w:r>
-      <w:bookmarkStart w:id="11" w:name="_Hlk45876206"/>
-      <w:bookmarkEnd w:id="10"/>
+      <w:bookmarkStart w:id="8" w:name="_Hlk45876206"/>
+      <w:bookmarkEnd w:id="7"/>
     </w:p>
     <w:p>
       <w:pPr>
@@ -3888,8 +3787,8 @@
         </w:rPr>
         <w:t xml:space="preserve">copying or using unauthorized aids in tests and examinations. </w:t>
       </w:r>
-      <w:bookmarkStart w:id="12" w:name="_Hlk45876261"/>
-      <w:bookmarkEnd w:id="11"/>
+      <w:bookmarkStart w:id="9" w:name="_Hlk45876261"/>
+      <w:bookmarkEnd w:id="8"/>
     </w:p>
     <w:p>
       <w:pPr>
@@ -4323,19 +4222,19 @@
           <w:lang w:val="en-CA"/>
         </w:rPr>
       </w:pPr>
-      <w:bookmarkStart w:id="13" w:name="_Hlk45874318"/>
-      <w:bookmarkStart w:id="14" w:name="_Hlk45871327"/>
-      <w:bookmarkStart w:id="15" w:name="_Hlk45871083"/>
+      <w:bookmarkStart w:id="10" w:name="_Hlk45871083"/>
+      <w:bookmarkStart w:id="11" w:name="_Hlk45871327"/>
+      <w:bookmarkStart w:id="12" w:name="_Hlk45874318"/>
       <w:r>
         <w:rPr>
           <w:lang w:val="en-CA"/>
         </w:rPr>
         <w:t xml:space="preserve">Extreme Circumstances </w:t>
       </w:r>
-      <w:bookmarkEnd w:id="13"/>
-      <w:bookmarkEnd w:id="14"/>
-      <w:bookmarkEnd w:id="15"/>
-      <w:bookmarkEnd w:id="8"/>
+      <w:bookmarkEnd w:id="5"/>
+      <w:bookmarkEnd w:id="10"/>
+      <w:bookmarkEnd w:id="11"/>
+      <w:bookmarkEnd w:id="12"/>
     </w:p>
     <w:p>
       <w:pPr>
@@ -4352,7 +4251,7 @@
         </w:rPr>
         <w:t>The University reserves the right to change the dates and deadlines for any or all courses in extreme circumstances (e.g., severe weather, labour disruptions, etc.). Changes will be communicated through regular McMaster communication channels, such as McMaster Daily News, A2L and/or McMaster email.</w:t>
       </w:r>
-      <w:bookmarkEnd w:id="12"/>
+      <w:bookmarkEnd w:id="9"/>
     </w:p>
     <w:sectPr>
       <w:headerReference w:type="default" r:id="rId19"/>
@@ -4379,7 +4278,7 @@
         <w:docPartGallery w:val="Page Numbers (Top of Page)"/>
         <w:docPartUnique w:val="true"/>
       </w:docPartObj>
-      <w:id w:val="976399103"/>
+      <w:id w:val="782795641"/>
     </w:sdtPr>
     <w:sdtContent>
       <w:p>
@@ -4393,7 +4292,7 @@
           <mc:AlternateContent>
             <mc:Choice Requires="wps">
               <w:drawing>
-                <wp:anchor behindDoc="1" distT="19050" distB="30480" distL="19050" distR="31750" simplePos="0" locked="0" layoutInCell="0" allowOverlap="1" relativeHeight="15" wp14:anchorId="2828BC74">
+                <wp:anchor behindDoc="1" distT="19050" distB="19685" distL="635" distR="0" simplePos="0" locked="0" layoutInCell="0" allowOverlap="1" relativeHeight="15" wp14:anchorId="2828BC74">
                   <wp:simplePos x="0" y="0"/>
                   <wp:positionH relativeFrom="margin">
                     <wp:posOffset>0</wp:posOffset>
@@ -4477,7 +4376,7 @@
         </w:r>
         <w:r>
           <w:rPr>
-            <w:rFonts w:cs="Calibri" w:ascii="Calibri" w:hAnsi="Calibri" w:asciiTheme="minorHAnsi" w:cstheme="minorHAnsi" w:hAnsiTheme="minorHAnsi"/>
+            <w:rFonts w:cs="Calibri" w:ascii="Calibri" w:hAnsi="Calibri"/>
             <w:b/>
             <w:bCs/>
             <w:color w:val="7A003C"/>
@@ -4529,7 +4428,7 @@
         </w:r>
         <w:r>
           <w:rPr>
-            <w:rFonts w:cs="Calibri" w:ascii="Calibri" w:hAnsi="Calibri" w:asciiTheme="minorHAnsi" w:cstheme="minorHAnsi" w:hAnsiTheme="minorHAnsi"/>
+            <w:rFonts w:cs="Calibri" w:ascii="Calibri" w:hAnsi="Calibri"/>
             <w:b/>
             <w:bCs/>
             <w:color w:val="7A003C"/>
@@ -5742,12 +5641,13 @@
     <w:rsid w:val="00455742"/>
     <w:pPr>
       <w:widowControl/>
+      <w:suppressAutoHyphens w:val="true"/>
       <w:bidi w:val="0"/>
       <w:spacing w:lineRule="auto" w:line="360" w:before="0" w:after="0"/>
       <w:jc w:val="left"/>
     </w:pPr>
     <w:rPr>
-      <w:rFonts w:ascii="Calibri" w:hAnsi="Calibri" w:cs="Calibri" w:eastAsia="Calibri"/>
+      <w:rFonts w:ascii="Calibri" w:hAnsi="Calibri" w:eastAsia="Calibri" w:cs="Calibri"/>
       <w:color w:val="000000"/>
       <w:kern w:val="0"/>
       <w:sz w:val="24"/>
@@ -6165,12 +6065,13 @@
     <w:rsid w:val="00c5685c"/>
     <w:pPr>
       <w:widowControl/>
+      <w:suppressAutoHyphens w:val="true"/>
       <w:bidi w:val="0"/>
       <w:spacing w:lineRule="auto" w:line="240" w:before="0" w:after="0"/>
       <w:jc w:val="left"/>
     </w:pPr>
     <w:rPr>
-      <w:rFonts w:ascii="Calibri" w:hAnsi="Calibri" w:cs="Calibri" w:eastAsia="Calibri"/>
+      <w:rFonts w:ascii="Calibri" w:hAnsi="Calibri" w:eastAsia="Calibri" w:cs="Calibri"/>
       <w:color w:val="000000"/>
       <w:kern w:val="0"/>
       <w:sz w:val="24"/>
@@ -6332,12 +6233,13 @@
     <w:rsid w:val="00ff6404"/>
     <w:pPr>
       <w:widowControl/>
+      <w:suppressAutoHyphens w:val="true"/>
       <w:bidi w:val="0"/>
       <w:spacing w:lineRule="auto" w:line="240" w:before="0" w:after="0"/>
       <w:jc w:val="left"/>
     </w:pPr>
     <w:rPr>
-      <w:rFonts w:ascii="Calibri" w:hAnsi="Calibri" w:cs="Calibri" w:eastAsia="Calibri"/>
+      <w:rFonts w:ascii="Calibri" w:hAnsi="Calibri" w:eastAsia="Calibri" w:cs="Calibri"/>
       <w:color w:val="000000"/>
       <w:kern w:val="0"/>
       <w:sz w:val="24"/>
@@ -6377,7 +6279,7 @@
     <w:rsid w:val="005d29ef"/>
     <w:pPr>
       <w:widowControl/>
-      <w:pBdr/>
+      <w:suppressAutoHyphens w:val="true"/>
       <w:bidi w:val="0"/>
       <w:spacing w:lineRule="auto" w:line="240" w:before="0" w:after="0"/>
       <w:jc w:val="left"/>

</xml_diff>